<commit_message>
Update software Life Cycle
Correzione errori
</commit_message>
<xml_diff>
--- a/Documentazione/Project Plan/Componenti Project Plan/Software Life Cycle/Software_Life_Cycle.docx
+++ b/Documentazione/Project Plan/Componenti Project Plan/Software Life Cycle/Software_Life_Cycle.docx
@@ -19,19 +19,8 @@
           <w:sz w:val="72"/>
           <w:szCs w:val="72"/>
         </w:rPr>
-        <w:t xml:space="preserve">Software Life </w:t>
-      </w:r>
-      <w:proofErr w:type="spellStart"/>
-      <w:r>
-        <w:rPr>
-          <w:b/>
-          <w:bCs/>
-          <w:sz w:val="72"/>
-          <w:szCs w:val="72"/>
-        </w:rPr>
-        <w:t>Cycle</w:t>
-      </w:r>
-      <w:proofErr w:type="spellEnd"/>
+        <w:t>Software Life Cycle</w:t>
+      </w:r>
     </w:p>
     <w:p>
       <w:pPr>
@@ -47,21 +36,12 @@
         </w:rPr>
         <w:t xml:space="preserve">Pur essendo legati ad un piano da seguire nella realizzazione del progetto, </w:t>
       </w:r>
-      <w:proofErr w:type="gramStart"/>
-      <w:r>
-        <w:rPr>
-          <w:sz w:val="24"/>
-          <w:szCs w:val="24"/>
-        </w:rPr>
-        <w:t>il team</w:t>
-      </w:r>
-      <w:proofErr w:type="gramEnd"/>
-      <w:r>
-        <w:rPr>
-          <w:sz w:val="24"/>
-          <w:szCs w:val="24"/>
-        </w:rPr>
-        <w:t xml:space="preserve"> ha optato per un approccio </w:t>
+      <w:r>
+        <w:rPr>
+          <w:sz w:val="24"/>
+          <w:szCs w:val="24"/>
+        </w:rPr>
+        <w:t xml:space="preserve">il team ha optato per un approccio </w:t>
       </w:r>
       <w:r>
         <w:rPr>
@@ -98,6 +78,79 @@
           <w:sz w:val="24"/>
           <w:szCs w:val="24"/>
         </w:rPr>
+        <w:t xml:space="preserve">I metodi </w:t>
+      </w:r>
+      <w:r>
+        <w:rPr>
+          <w:i/>
+          <w:iCs/>
+          <w:sz w:val="24"/>
+          <w:szCs w:val="24"/>
+        </w:rPr>
+        <w:t xml:space="preserve">agili </w:t>
+      </w:r>
+      <w:r>
+        <w:rPr>
+          <w:sz w:val="24"/>
+          <w:szCs w:val="24"/>
+        </w:rPr>
+        <w:t xml:space="preserve">coinvolgono gli utenti </w:t>
+      </w:r>
+      <w:r>
+        <w:rPr>
+          <w:sz w:val="24"/>
+          <w:szCs w:val="24"/>
+        </w:rPr>
+        <w:t>in ogni passaggio del ciclo di vita</w:t>
+      </w:r>
+      <w:r>
+        <w:rPr>
+          <w:sz w:val="24"/>
+          <w:szCs w:val="24"/>
+        </w:rPr>
+        <w:t xml:space="preserve">, </w:t>
+      </w:r>
+      <w:r>
+        <w:rPr>
+          <w:sz w:val="24"/>
+          <w:szCs w:val="24"/>
+        </w:rPr>
+        <w:t xml:space="preserve">per rispondere alle </w:t>
+      </w:r>
+      <w:r>
+        <w:rPr>
+          <w:sz w:val="24"/>
+          <w:szCs w:val="24"/>
+        </w:rPr>
+        <w:t>loro esigenze</w:t>
+      </w:r>
+      <w:r>
+        <w:rPr>
+          <w:sz w:val="24"/>
+          <w:szCs w:val="24"/>
+        </w:rPr>
+        <w:t xml:space="preserve"> </w:t>
+      </w:r>
+      <w:r>
+        <w:rPr>
+          <w:sz w:val="24"/>
+          <w:szCs w:val="24"/>
+        </w:rPr>
+        <w:t>e alzare il livello di qualià finale.</w:t>
+      </w:r>
+    </w:p>
+    <w:p>
+      <w:pPr>
+        <w:rPr>
+          <w:sz w:val="24"/>
+          <w:szCs w:val="24"/>
+        </w:rPr>
+      </w:pPr>
+      <w:r>
+        <w:rPr>
+          <w:sz w:val="24"/>
+          <w:szCs w:val="24"/>
+        </w:rPr>
         <w:t>Al fine di implementare ancora di più la creazione del progetto</w:t>
       </w:r>
       <w:r>
@@ -105,7 +158,21 @@
           <w:sz w:val="24"/>
           <w:szCs w:val="24"/>
         </w:rPr>
-        <w:t xml:space="preserve">, si è scelto di seguire lo </w:t>
+        <w:t>, si è scelto di seguire l</w:t>
+      </w:r>
+      <w:r>
+        <w:rPr>
+          <w:sz w:val="24"/>
+          <w:szCs w:val="24"/>
+        </w:rPr>
+        <w:t>’approccio</w:t>
+      </w:r>
+      <w:r>
+        <w:rPr>
+          <w:sz w:val="24"/>
+          <w:szCs w:val="24"/>
+        </w:rPr>
+        <w:t xml:space="preserve"> </w:t>
       </w:r>
       <w:r>
         <w:rPr>
@@ -154,17 +221,8 @@
           <w:sz w:val="24"/>
           <w:szCs w:val="24"/>
         </w:rPr>
-        <w:t xml:space="preserve">Pianificare tutti gli aspetti del progetto in anticipo è difficile, ma grazie allo SCRUM Life </w:t>
-      </w:r>
-      <w:proofErr w:type="spellStart"/>
-      <w:r>
-        <w:rPr>
-          <w:sz w:val="24"/>
-          <w:szCs w:val="24"/>
-        </w:rPr>
-        <w:t>Cycle</w:t>
-      </w:r>
-      <w:proofErr w:type="spellEnd"/>
+        <w:t>Pianificare tutti gli aspetti del progetto in anticipo è difficile, ma grazie allo SCRUM Life Cycle</w:t>
+      </w:r>
       <w:r>
         <w:rPr>
           <w:sz w:val="24"/>
@@ -193,7 +251,14 @@
           <w:sz w:val="24"/>
           <w:szCs w:val="24"/>
         </w:rPr>
-        <w:t xml:space="preserve">Prima di tutto, bisogna definire i </w:t>
+        <w:t xml:space="preserve">Prima di tutto, </w:t>
+      </w:r>
+      <w:r>
+        <w:rPr>
+          <w:sz w:val="24"/>
+          <w:szCs w:val="24"/>
+        </w:rPr>
+        <w:t xml:space="preserve">il </w:t>
       </w:r>
       <w:r>
         <w:rPr>
@@ -202,6 +267,29 @@
           <w:sz w:val="24"/>
           <w:szCs w:val="24"/>
         </w:rPr>
+        <w:t xml:space="preserve">product owner </w:t>
+      </w:r>
+      <w:r>
+        <w:rPr>
+          <w:sz w:val="24"/>
+          <w:szCs w:val="24"/>
+        </w:rPr>
+        <w:t xml:space="preserve">deve </w:t>
+      </w:r>
+      <w:r>
+        <w:rPr>
+          <w:sz w:val="24"/>
+          <w:szCs w:val="24"/>
+        </w:rPr>
+        <w:t xml:space="preserve">definire i </w:t>
+      </w:r>
+      <w:r>
+        <w:rPr>
+          <w:i/>
+          <w:iCs/>
+          <w:sz w:val="24"/>
+          <w:szCs w:val="24"/>
+        </w:rPr>
         <w:t>requisiti</w:t>
       </w:r>
       <w:r>
@@ -209,14 +297,28 @@
           <w:sz w:val="24"/>
           <w:szCs w:val="24"/>
         </w:rPr>
-        <w:t xml:space="preserve"> del progetto</w:t>
-      </w:r>
-      <w:r>
-        <w:rPr>
-          <w:sz w:val="24"/>
-          <w:szCs w:val="24"/>
-        </w:rPr>
-        <w:t xml:space="preserve">, per poi definire un </w:t>
+        <w:t xml:space="preserve"> </w:t>
+      </w:r>
+      <w:r>
+        <w:rPr>
+          <w:sz w:val="24"/>
+          <w:szCs w:val="24"/>
+        </w:rPr>
+        <w:t xml:space="preserve">prioritari </w:t>
+      </w:r>
+      <w:r>
+        <w:rPr>
+          <w:sz w:val="24"/>
+          <w:szCs w:val="24"/>
+        </w:rPr>
+        <w:t>del progetto</w:t>
+      </w:r>
+      <w:r>
+        <w:rPr>
+          <w:sz w:val="24"/>
+          <w:szCs w:val="24"/>
+        </w:rPr>
+        <w:t xml:space="preserve">, </w:t>
       </w:r>
       <w:r>
         <w:rPr>
@@ -232,7 +334,127 @@
           <w:sz w:val="24"/>
           <w:szCs w:val="24"/>
         </w:rPr>
-        <w:t>, contenente le varie funzionalità del sistema.</w:t>
+        <w:t>, contenente le varie funzionalità del sistema</w:t>
+      </w:r>
+      <w:r>
+        <w:rPr>
+          <w:sz w:val="24"/>
+          <w:szCs w:val="24"/>
+        </w:rPr>
+        <w:t xml:space="preserve"> e che poi sarà suddiviso dallo </w:t>
+      </w:r>
+      <w:r>
+        <w:rPr>
+          <w:i/>
+          <w:iCs/>
+          <w:sz w:val="24"/>
+          <w:szCs w:val="24"/>
+        </w:rPr>
+        <w:t>SCRUM Master</w:t>
+      </w:r>
+      <w:r>
+        <w:rPr>
+          <w:sz w:val="24"/>
+          <w:szCs w:val="24"/>
+        </w:rPr>
+        <w:t xml:space="preserve"> secondo le parti da </w:t>
+      </w:r>
+      <w:r>
+        <w:rPr>
+          <w:sz w:val="24"/>
+          <w:szCs w:val="24"/>
+        </w:rPr>
+        <w:t>completare (</w:t>
+      </w:r>
+      <w:r>
+        <w:rPr>
+          <w:b/>
+          <w:bCs/>
+          <w:sz w:val="24"/>
+          <w:szCs w:val="24"/>
+        </w:rPr>
+        <w:t>sprint backlog</w:t>
+      </w:r>
+      <w:r>
+        <w:rPr>
+          <w:sz w:val="24"/>
+          <w:szCs w:val="24"/>
+        </w:rPr>
+        <w:t xml:space="preserve">), che devono essere </w:t>
+      </w:r>
+      <w:r>
+        <w:rPr>
+          <w:sz w:val="24"/>
+          <w:szCs w:val="24"/>
+        </w:rPr>
+        <w:t>soddisfatte</w:t>
+      </w:r>
+    </w:p>
+    <w:p>
+      <w:pPr>
+        <w:pStyle w:val="Paragrafoelenco"/>
+        <w:rPr>
+          <w:sz w:val="24"/>
+          <w:szCs w:val="24"/>
+        </w:rPr>
+      </w:pPr>
+      <w:r>
+        <w:rPr>
+          <w:sz w:val="24"/>
+          <w:szCs w:val="24"/>
+        </w:rPr>
+        <w:t xml:space="preserve"> </w:t>
+      </w:r>
+      <w:r>
+        <w:rPr>
+          <w:sz w:val="24"/>
+          <w:szCs w:val="24"/>
+        </w:rPr>
+        <w:t>nei periodi di</w:t>
+      </w:r>
+      <w:r>
+        <w:rPr>
+          <w:sz w:val="24"/>
+          <w:szCs w:val="24"/>
+        </w:rPr>
+        <w:t xml:space="preserve"> temp</w:t>
+      </w:r>
+      <w:r>
+        <w:rPr>
+          <w:sz w:val="24"/>
+          <w:szCs w:val="24"/>
+        </w:rPr>
+        <w:t>o</w:t>
+      </w:r>
+      <w:r>
+        <w:rPr>
+          <w:sz w:val="24"/>
+          <w:szCs w:val="24"/>
+        </w:rPr>
+        <w:t xml:space="preserve"> prestabiliti (</w:t>
+      </w:r>
+      <w:r>
+        <w:rPr>
+          <w:i/>
+          <w:iCs/>
+          <w:sz w:val="24"/>
+          <w:szCs w:val="24"/>
+        </w:rPr>
+        <w:t>sprint</w:t>
+      </w:r>
+      <w:r>
+        <w:rPr>
+          <w:sz w:val="24"/>
+          <w:szCs w:val="24"/>
+        </w:rPr>
+        <w:t>)</w:t>
+      </w:r>
+      <w:r>
+        <w:rPr>
+          <w:sz w:val="24"/>
+          <w:szCs w:val="24"/>
+        </w:rPr>
+        <w:t>.</w:t>
       </w:r>
     </w:p>
     <w:p>
@@ -325,11 +547,26 @@
           <w:sz w:val="24"/>
           <w:szCs w:val="24"/>
         </w:rPr>
-        <w:t>ò non danneggi l’intero sistema.</w:t>
+        <w:t>ò non danneggi l’intero sistema</w:t>
+      </w:r>
+      <w:r>
+        <w:rPr>
+          <w:sz w:val="24"/>
+          <w:szCs w:val="24"/>
+        </w:rPr>
+        <w:t xml:space="preserve"> e non ne abbassi la qualità finale</w:t>
+      </w:r>
+      <w:r>
+        <w:rPr>
+          <w:sz w:val="24"/>
+          <w:szCs w:val="24"/>
+        </w:rPr>
+        <w:t>.</w:t>
       </w:r>
     </w:p>
     <w:p>
       <w:pPr>
+        <w:pStyle w:val="Paragrafoelenco"/>
         <w:rPr>
           <w:sz w:val="24"/>
           <w:szCs w:val="24"/>
@@ -353,58 +590,46 @@
           <w:sz w:val="24"/>
           <w:szCs w:val="24"/>
         </w:rPr>
-        <w:t xml:space="preserve">Il metodo </w:t>
-      </w:r>
-      <w:r>
-        <w:rPr>
-          <w:i/>
-          <w:iCs/>
-          <w:sz w:val="24"/>
-          <w:szCs w:val="24"/>
-        </w:rPr>
-        <w:t>Agile</w:t>
-      </w:r>
-      <w:r>
-        <w:rPr>
-          <w:i/>
-          <w:iCs/>
-          <w:sz w:val="24"/>
-          <w:szCs w:val="24"/>
-        </w:rPr>
-        <w:t xml:space="preserve"> </w:t>
-      </w:r>
-      <w:r>
-        <w:rPr>
-          <w:sz w:val="24"/>
-          <w:szCs w:val="24"/>
-        </w:rPr>
-        <w:t xml:space="preserve">coinvolge ogni utente di ogni passo </w:t>
-      </w:r>
-      <w:r>
-        <w:rPr>
-          <w:sz w:val="24"/>
-          <w:szCs w:val="24"/>
-        </w:rPr>
-        <w:t>intrapreso; pertanto,</w:t>
-      </w:r>
-      <w:r>
-        <w:rPr>
-          <w:sz w:val="24"/>
-          <w:szCs w:val="24"/>
-        </w:rPr>
-        <w:t xml:space="preserve"> i cicli di sviluppo del so</w:t>
-      </w:r>
-      <w:r>
-        <w:rPr>
-          <w:sz w:val="24"/>
-          <w:szCs w:val="24"/>
-        </w:rPr>
-        <w:t>ftware devono essere brevi e incrementali, tenendo conto che non è mai presente un piano estensivo per i cicli futuri.</w:t>
+        <w:t xml:space="preserve">La comunicazione </w:t>
+      </w:r>
+      <w:r>
+        <w:rPr>
+          <w:sz w:val="24"/>
+          <w:szCs w:val="24"/>
+        </w:rPr>
+        <w:t>è molto importante all’interno del gruppo</w:t>
+      </w:r>
+      <w:r>
+        <w:rPr>
+          <w:sz w:val="24"/>
+          <w:szCs w:val="24"/>
+        </w:rPr>
+        <w:t>: attraverso app di messagistica o issue di GitHub, si deve sempre notificare al gruppo</w:t>
+      </w:r>
+      <w:r>
+        <w:rPr>
+          <w:sz w:val="24"/>
+          <w:szCs w:val="24"/>
+        </w:rPr>
+        <w:t xml:space="preserve"> sulle nuove proposte/modifiche apportate</w:t>
+      </w:r>
+      <w:r>
+        <w:rPr>
+          <w:sz w:val="24"/>
+          <w:szCs w:val="24"/>
+        </w:rPr>
+        <w:t xml:space="preserve"> e i tempi di risposta devono essere brevi, al fine di evitare ritardi nella tabella di marcia</w:t>
+      </w:r>
+      <w:r>
+        <w:rPr>
+          <w:sz w:val="24"/>
+          <w:szCs w:val="24"/>
+        </w:rPr>
+        <w:t>.</w:t>
       </w:r>
     </w:p>
     <w:p>
       <w:pPr>
-        <w:pStyle w:val="Paragrafoelenco"/>
         <w:rPr>
           <w:sz w:val="24"/>
           <w:szCs w:val="24"/>
@@ -425,6 +650,81 @@
       </w:pPr>
       <w:r>
         <w:rPr>
+          <w:sz w:val="24"/>
+          <w:szCs w:val="24"/>
+        </w:rPr>
+        <w:t xml:space="preserve">Il metodo </w:t>
+      </w:r>
+      <w:r>
+        <w:rPr>
+          <w:i/>
+          <w:iCs/>
+          <w:sz w:val="24"/>
+          <w:szCs w:val="24"/>
+        </w:rPr>
+        <w:t>Agile</w:t>
+      </w:r>
+      <w:r>
+        <w:rPr>
+          <w:i/>
+          <w:iCs/>
+          <w:sz w:val="24"/>
+          <w:szCs w:val="24"/>
+        </w:rPr>
+        <w:t xml:space="preserve"> </w:t>
+      </w:r>
+      <w:r>
+        <w:rPr>
+          <w:sz w:val="24"/>
+          <w:szCs w:val="24"/>
+        </w:rPr>
+        <w:t xml:space="preserve">coinvolge ogni utente di ogni passo </w:t>
+      </w:r>
+      <w:r>
+        <w:rPr>
+          <w:sz w:val="24"/>
+          <w:szCs w:val="24"/>
+        </w:rPr>
+        <w:t>intrapreso; pertanto,</w:t>
+      </w:r>
+      <w:r>
+        <w:rPr>
+          <w:sz w:val="24"/>
+          <w:szCs w:val="24"/>
+        </w:rPr>
+        <w:t xml:space="preserve"> i cicli di sviluppo del so</w:t>
+      </w:r>
+      <w:r>
+        <w:rPr>
+          <w:sz w:val="24"/>
+          <w:szCs w:val="24"/>
+        </w:rPr>
+        <w:t>ftware devono essere brevi e incrementali, tenendo conto che non è mai presente un piano estensivo per i cicli futuri.</w:t>
+      </w:r>
+    </w:p>
+    <w:p>
+      <w:pPr>
+        <w:pStyle w:val="Paragrafoelenco"/>
+        <w:rPr>
+          <w:sz w:val="24"/>
+          <w:szCs w:val="24"/>
+        </w:rPr>
+      </w:pPr>
+    </w:p>
+    <w:p>
+      <w:pPr>
+        <w:pStyle w:val="Paragrafoelenco"/>
+        <w:numPr>
+          <w:ilvl w:val="0"/>
+          <w:numId w:val="1"/>
+        </w:numPr>
+        <w:rPr>
+          <w:sz w:val="24"/>
+          <w:szCs w:val="24"/>
+        </w:rPr>
+      </w:pPr>
+      <w:r>
+        <w:rPr>
           <w:b/>
           <w:bCs/>
           <w:i/>
@@ -466,7 +766,35 @@
           <w:sz w:val="24"/>
           <w:szCs w:val="24"/>
         </w:rPr>
-        <w:t>Ogni sprint dura una settimana.</w:t>
+        <w:t xml:space="preserve">Ogni sprint </w:t>
+      </w:r>
+      <w:r>
+        <w:rPr>
+          <w:sz w:val="24"/>
+          <w:szCs w:val="24"/>
+        </w:rPr>
+        <w:t xml:space="preserve">ha la </w:t>
+      </w:r>
+      <w:r>
+        <w:rPr>
+          <w:sz w:val="24"/>
+          <w:szCs w:val="24"/>
+        </w:rPr>
+        <w:t>dura</w:t>
+      </w:r>
+      <w:r>
+        <w:rPr>
+          <w:sz w:val="24"/>
+          <w:szCs w:val="24"/>
+        </w:rPr>
+        <w:t>ta di</w:t>
+      </w:r>
+      <w:r>
+        <w:rPr>
+          <w:sz w:val="24"/>
+          <w:szCs w:val="24"/>
+        </w:rPr>
+        <w:t xml:space="preserve"> una settimana.</w:t>
       </w:r>
     </w:p>
     <w:p>
@@ -486,37 +814,15 @@
           <w:sz w:val="24"/>
           <w:szCs w:val="24"/>
         </w:rPr>
-        <w:t>Ogni giorno i membri del team si consul</w:t>
-      </w:r>
-      <w:r>
-        <w:rPr>
-          <w:sz w:val="24"/>
-          <w:szCs w:val="24"/>
-        </w:rPr>
-        <w:t>tano</w:t>
-      </w:r>
-      <w:r>
-        <w:rPr>
-          <w:sz w:val="24"/>
-          <w:szCs w:val="24"/>
-        </w:rPr>
-        <w:t>,</w:t>
-      </w:r>
-      <w:r>
-        <w:rPr>
-          <w:sz w:val="24"/>
-          <w:szCs w:val="24"/>
-        </w:rPr>
-        <w:t xml:space="preserve"> attraverso</w:t>
-      </w:r>
-      <w:r>
-        <w:rPr>
-          <w:sz w:val="24"/>
-          <w:szCs w:val="24"/>
-        </w:rPr>
-        <w:t xml:space="preserve"> il </w:t>
-      </w:r>
-      <w:proofErr w:type="spellStart"/>
+        <w:t>Uno sprint deve rispondere a</w:t>
+      </w:r>
+      <w:r>
+        <w:rPr>
+          <w:sz w:val="24"/>
+          <w:szCs w:val="24"/>
+        </w:rPr>
+        <w:t>i requisiti di priorità indicati (</w:t>
+      </w:r>
       <w:r>
         <w:rPr>
           <w:i/>
@@ -524,9 +830,8 @@
           <w:sz w:val="24"/>
           <w:szCs w:val="24"/>
         </w:rPr>
-        <w:t>Daily</w:t>
-      </w:r>
-      <w:proofErr w:type="spellEnd"/>
+        <w:t>S</w:t>
+      </w:r>
       <w:r>
         <w:rPr>
           <w:i/>
@@ -534,9 +839,8 @@
           <w:sz w:val="24"/>
           <w:szCs w:val="24"/>
         </w:rPr>
-        <w:t xml:space="preserve"> </w:t>
-      </w:r>
-      <w:proofErr w:type="spellStart"/>
+        <w:t xml:space="preserve">print </w:t>
+      </w:r>
       <w:r>
         <w:rPr>
           <w:i/>
@@ -544,15 +848,30 @@
           <w:sz w:val="24"/>
           <w:szCs w:val="24"/>
         </w:rPr>
-        <w:t>Scrum</w:t>
-      </w:r>
-      <w:proofErr w:type="spellEnd"/>
-      <w:r>
-        <w:rPr>
-          <w:sz w:val="24"/>
-          <w:szCs w:val="24"/>
-        </w:rPr>
-        <w:t>, per risolvere eventuali anomali e correggere errori</w:t>
+        <w:t>B</w:t>
+      </w:r>
+      <w:r>
+        <w:rPr>
+          <w:i/>
+          <w:iCs/>
+          <w:sz w:val="24"/>
+          <w:szCs w:val="24"/>
+        </w:rPr>
+        <w:t>acklog</w:t>
+      </w:r>
+      <w:r>
+        <w:rPr>
+          <w:sz w:val="24"/>
+          <w:szCs w:val="24"/>
+        </w:rPr>
+        <w:t>)</w:t>
+      </w:r>
+      <w:r>
+        <w:rPr>
+          <w:sz w:val="24"/>
+          <w:szCs w:val="24"/>
+        </w:rPr>
+        <w:t>.</w:t>
       </w:r>
     </w:p>
     <w:p>
@@ -572,6 +891,84 @@
           <w:sz w:val="24"/>
           <w:szCs w:val="24"/>
         </w:rPr>
+        <w:t>Ogni settimana</w:t>
+      </w:r>
+      <w:r>
+        <w:rPr>
+          <w:sz w:val="24"/>
+          <w:szCs w:val="24"/>
+        </w:rPr>
+        <w:t>,</w:t>
+      </w:r>
+      <w:r>
+        <w:rPr>
+          <w:sz w:val="24"/>
+          <w:szCs w:val="24"/>
+        </w:rPr>
+        <w:t xml:space="preserve"> i membri del team</w:t>
+      </w:r>
+      <w:r>
+        <w:rPr>
+          <w:sz w:val="24"/>
+          <w:szCs w:val="24"/>
+        </w:rPr>
+        <w:t xml:space="preserve"> definiscono un giorno in cui incontrarsi, per effettuare un consulto sull’andamento del progetto e risolvere eventuali problematiche/errori</w:t>
+      </w:r>
+      <w:r>
+        <w:rPr>
+          <w:sz w:val="24"/>
+          <w:szCs w:val="24"/>
+        </w:rPr>
+        <w:t xml:space="preserve"> si consul</w:t>
+      </w:r>
+      <w:r>
+        <w:rPr>
+          <w:sz w:val="24"/>
+          <w:szCs w:val="24"/>
+        </w:rPr>
+        <w:t>tano</w:t>
+      </w:r>
+      <w:r>
+        <w:rPr>
+          <w:sz w:val="24"/>
+          <w:szCs w:val="24"/>
+        </w:rPr>
+        <w:t xml:space="preserve"> (</w:t>
+      </w:r>
+      <w:r>
+        <w:rPr>
+          <w:i/>
+          <w:iCs/>
+          <w:sz w:val="24"/>
+          <w:szCs w:val="24"/>
+        </w:rPr>
+        <w:t>Weekly Scrum</w:t>
+      </w:r>
+      <w:r>
+        <w:rPr>
+          <w:sz w:val="24"/>
+          <w:szCs w:val="24"/>
+        </w:rPr>
+        <w:t>).</w:t>
+      </w:r>
+    </w:p>
+    <w:p>
+      <w:pPr>
+        <w:pStyle w:val="Paragrafoelenco"/>
+        <w:numPr>
+          <w:ilvl w:val="0"/>
+          <w:numId w:val="2"/>
+        </w:numPr>
+        <w:rPr>
+          <w:sz w:val="24"/>
+          <w:szCs w:val="24"/>
+        </w:rPr>
+      </w:pPr>
+      <w:r>
+        <w:rPr>
+          <w:sz w:val="24"/>
+          <w:szCs w:val="24"/>
+        </w:rPr>
         <w:t xml:space="preserve">Alla fine di ogni sprint avviene lo </w:t>
       </w:r>
       <w:r>
@@ -603,6 +1000,13 @@
           <w:szCs w:val="24"/>
         </w:rPr>
         <w:t>quanto è migliorato il progetto con le nuove modiche</w:t>
+      </w:r>
+      <w:r>
+        <w:rPr>
+          <w:sz w:val="24"/>
+          <w:szCs w:val="24"/>
+        </w:rPr>
+        <w:t>.</w:t>
       </w:r>
     </w:p>
     <w:p>
@@ -634,6 +1038,7 @@
           <w:sz w:val="24"/>
           <w:szCs w:val="24"/>
         </w:rPr>
+        <w:lastRenderedPageBreak/>
         <w:t>Organizzazione Gruppo:</w:t>
       </w:r>
     </w:p>
@@ -656,7 +1061,6 @@
         </w:rPr>
         <w:t xml:space="preserve">Il ruolo di </w:t>
       </w:r>
-      <w:proofErr w:type="spellStart"/>
       <w:r>
         <w:rPr>
           <w:i/>
@@ -664,9 +1068,43 @@
           <w:sz w:val="24"/>
           <w:szCs w:val="24"/>
         </w:rPr>
-        <w:t>Scrum</w:t>
-      </w:r>
-      <w:proofErr w:type="spellEnd"/>
+        <w:t>Scrum Master</w:t>
+      </w:r>
+      <w:r>
+        <w:rPr>
+          <w:sz w:val="24"/>
+          <w:szCs w:val="24"/>
+        </w:rPr>
+        <w:t xml:space="preserve"> non è mai appartenuto ad un singolo membro: al fine di ottimizzare l’implementazione del progetto, il ruolo cambia di volta in volta e viene passato ai vari collaboratori, in relazione alla componente del progetto che deve essere completata (Documentazione, Diagrammi, Codice)</w:t>
+      </w:r>
+      <w:r>
+        <w:rPr>
+          <w:sz w:val="24"/>
+          <w:szCs w:val="24"/>
+        </w:rPr>
+        <w:t xml:space="preserve">; ciò permette di imparare il ruolo e adattarsi alle varie situazioni, sia come “leader” che come </w:t>
+      </w:r>
+      <w:r>
+        <w:rPr>
+          <w:sz w:val="24"/>
+          <w:szCs w:val="24"/>
+        </w:rPr>
+        <w:t>“sottoposto”</w:t>
+      </w:r>
+      <w:r>
+        <w:rPr>
+          <w:sz w:val="24"/>
+          <w:szCs w:val="24"/>
+        </w:rPr>
+        <w:t>.</w:t>
+      </w:r>
+      <w:r>
+        <w:rPr>
+          <w:sz w:val="24"/>
+          <w:szCs w:val="24"/>
+        </w:rPr>
+        <w:t xml:space="preserve"> Lo </w:t>
+      </w:r>
       <w:r>
         <w:rPr>
           <w:i/>
@@ -674,14 +1112,42 @@
           <w:sz w:val="24"/>
           <w:szCs w:val="24"/>
         </w:rPr>
-        <w:t xml:space="preserve"> Master</w:t>
-      </w:r>
-      <w:r>
-        <w:rPr>
-          <w:sz w:val="24"/>
-          <w:szCs w:val="24"/>
-        </w:rPr>
-        <w:t xml:space="preserve"> non è mai appartenuto ad un singolo membro: al fine di ottimizzare l’implementazione del progetto, il ruolo cambia di volta in volta e viene passato ai vari collaboratori, in relazione alla componente del progetto che deve essere completata (Documentazione, Diagrammi, Codice).</w:t>
+        <w:t>Scrum Master</w:t>
+      </w:r>
+      <w:r>
+        <w:rPr>
+          <w:sz w:val="24"/>
+          <w:szCs w:val="24"/>
+        </w:rPr>
+        <w:t xml:space="preserve"> ha il compito di confermare le modifiche richieste (valut</w:t>
+      </w:r>
+      <w:r>
+        <w:rPr>
+          <w:sz w:val="24"/>
+          <w:szCs w:val="24"/>
+        </w:rPr>
+        <w:t>a</w:t>
+      </w:r>
+      <w:r>
+        <w:rPr>
+          <w:sz w:val="24"/>
+          <w:szCs w:val="24"/>
+        </w:rPr>
+        <w:t xml:space="preserve">ndo se </w:t>
+      </w:r>
+      <w:r>
+        <w:rPr>
+          <w:sz w:val="24"/>
+          <w:szCs w:val="24"/>
+        </w:rPr>
+        <w:t>sono necessarie o meno), ma deve anche fornire supporto e motivazione per il resto del gruppo</w:t>
+      </w:r>
+      <w:r>
+        <w:rPr>
+          <w:sz w:val="24"/>
+          <w:szCs w:val="24"/>
+        </w:rPr>
+        <w:t>)</w:t>
       </w:r>
     </w:p>
     <w:p>
@@ -708,25 +1174,8 @@
           <w:sz w:val="24"/>
           <w:szCs w:val="24"/>
         </w:rPr>
-        <w:t xml:space="preserve"> è importante nello sviluppo di un progetto, ma data la mancanza di specializzazione, ogni membro </w:t>
-      </w:r>
-      <w:proofErr w:type="gramStart"/>
-      <w:r>
-        <w:rPr>
-          <w:sz w:val="24"/>
-          <w:szCs w:val="24"/>
-        </w:rPr>
-        <w:t>del team</w:t>
-      </w:r>
-      <w:proofErr w:type="gramEnd"/>
-      <w:r>
-        <w:rPr>
-          <w:sz w:val="24"/>
-          <w:szCs w:val="24"/>
-        </w:rPr>
-        <w:t xml:space="preserve"> ha svolto le diverse attività ricomprendo il ruolo adatto alla situazione (</w:t>
-      </w:r>
-      <w:proofErr w:type="spellStart"/>
+        <w:t xml:space="preserve"> è importante nello sviluppo di un progetto, ma data la mancanza di specializzazione, ogni membro del team ha svolto le diverse attività ricomprendo il ruolo adatto alla situazione (</w:t>
+      </w:r>
       <w:r>
         <w:rPr>
           <w:i/>
@@ -734,9 +1183,8 @@
           <w:sz w:val="24"/>
           <w:szCs w:val="24"/>
         </w:rPr>
-        <w:t>backend</w:t>
-      </w:r>
-      <w:proofErr w:type="spellEnd"/>
+        <w:t>B</w:t>
+      </w:r>
       <w:r>
         <w:rPr>
           <w:i/>
@@ -744,9 +1192,8 @@
           <w:sz w:val="24"/>
           <w:szCs w:val="24"/>
         </w:rPr>
-        <w:t>/</w:t>
-      </w:r>
-      <w:proofErr w:type="spellStart"/>
+        <w:t>ackend/</w:t>
+      </w:r>
       <w:r>
         <w:rPr>
           <w:i/>
@@ -754,9 +1201,17 @@
           <w:sz w:val="24"/>
           <w:szCs w:val="24"/>
         </w:rPr>
-        <w:t>frontend</w:t>
-      </w:r>
-      <w:proofErr w:type="spellEnd"/>
+        <w:t>F</w:t>
+      </w:r>
+      <w:r>
+        <w:rPr>
+          <w:i/>
+          <w:iCs/>
+          <w:sz w:val="24"/>
+          <w:szCs w:val="24"/>
+        </w:rPr>
+        <w:t>rontend</w:t>
+      </w:r>
       <w:r>
         <w:rPr>
           <w:sz w:val="24"/>
@@ -782,14 +1237,93 @@
           <w:sz w:val="24"/>
           <w:szCs w:val="24"/>
         </w:rPr>
-        <w:t xml:space="preserve">Spesso è necessario lavorare in coppia: un membro scrive mentre l’altro revisiona e </w:t>
-      </w:r>
-      <w:r>
-        <w:rPr>
-          <w:sz w:val="24"/>
-          <w:szCs w:val="24"/>
-        </w:rPr>
-        <w:t>segnala eventuali errori; ciò ottimizza il lavoro di squadra</w:t>
+        <w:t>Spesso è necessario lavorare in coppia</w:t>
+      </w:r>
+      <w:r>
+        <w:rPr>
+          <w:sz w:val="24"/>
+          <w:szCs w:val="24"/>
+        </w:rPr>
+        <w:t xml:space="preserve"> (</w:t>
+      </w:r>
+      <w:r>
+        <w:rPr>
+          <w:i/>
+          <w:iCs/>
+          <w:sz w:val="24"/>
+          <w:szCs w:val="24"/>
+        </w:rPr>
+        <w:t>P</w:t>
+      </w:r>
+      <w:r>
+        <w:rPr>
+          <w:i/>
+          <w:iCs/>
+          <w:sz w:val="24"/>
+          <w:szCs w:val="24"/>
+        </w:rPr>
+        <w:t xml:space="preserve">air </w:t>
+      </w:r>
+      <w:r>
+        <w:rPr>
+          <w:i/>
+          <w:iCs/>
+          <w:sz w:val="24"/>
+          <w:szCs w:val="24"/>
+        </w:rPr>
+        <w:t>P</w:t>
+      </w:r>
+      <w:r>
+        <w:rPr>
+          <w:i/>
+          <w:iCs/>
+          <w:sz w:val="24"/>
+          <w:szCs w:val="24"/>
+        </w:rPr>
+        <w:t>rogramming</w:t>
+      </w:r>
+      <w:r>
+        <w:rPr>
+          <w:iCs/>
+          <w:sz w:val="24"/>
+          <w:szCs w:val="24"/>
+        </w:rPr>
+        <w:t>)</w:t>
+      </w:r>
+      <w:r>
+        <w:rPr>
+          <w:sz w:val="24"/>
+          <w:szCs w:val="24"/>
+        </w:rPr>
+        <w:t xml:space="preserve">: un membro scrive mentre l’altro revisiona e </w:t>
+      </w:r>
+      <w:r>
+        <w:rPr>
+          <w:sz w:val="24"/>
+          <w:szCs w:val="24"/>
+        </w:rPr>
+        <w:t>segnala eventuali errori</w:t>
+      </w:r>
+      <w:r>
+        <w:rPr>
+          <w:sz w:val="24"/>
+          <w:szCs w:val="24"/>
+        </w:rPr>
+        <w:t xml:space="preserve"> (i ruoli</w:t>
+      </w:r>
+      <w:r>
+        <w:rPr>
+          <w:sz w:val="24"/>
+          <w:szCs w:val="24"/>
+        </w:rPr>
+        <w:t xml:space="preserve"> possono scambiarsi in qualsiasi momento)</w:t>
+      </w:r>
+      <w:r>
+        <w:rPr>
+          <w:sz w:val="24"/>
+          <w:szCs w:val="24"/>
+        </w:rPr>
+        <w:t>; ciò ottimizza il lavoro di squadra</w:t>
       </w:r>
       <w:r>
         <w:rPr>
@@ -797,6 +1331,56 @@
           <w:szCs w:val="24"/>
         </w:rPr>
         <w:t>.</w:t>
+      </w:r>
+      <w:r>
+        <w:rPr>
+          <w:noProof/>
+        </w:rPr>
+        <w:drawing>
+          <wp:inline distT="0" distB="0" distL="0" distR="0" wp14:anchorId="6D492F1E" wp14:editId="2BA19387">
+            <wp:extent cx="0" cy="0"/>
+            <wp:effectExtent l="0" t="0" r="0" b="0"/>
+            <wp:docPr id="116862010" name="Immagine 1"/>
+            <wp:cNvGraphicFramePr>
+              <a:graphicFrameLocks xmlns:a="http://schemas.openxmlformats.org/drawingml/2006/main" noChangeAspect="1"/>
+            </wp:cNvGraphicFramePr>
+            <a:graphic xmlns:a="http://schemas.openxmlformats.org/drawingml/2006/main">
+              <a:graphicData uri="http://schemas.openxmlformats.org/drawingml/2006/picture">
+                <pic:pic xmlns:pic="http://schemas.openxmlformats.org/drawingml/2006/picture">
+                  <pic:nvPicPr>
+                    <pic:cNvPr id="0" name="Picture 2"/>
+                    <pic:cNvPicPr>
+                      <a:picLocks noChangeAspect="1" noChangeArrowheads="1"/>
+                    </pic:cNvPicPr>
+                  </pic:nvPicPr>
+                  <pic:blipFill>
+                    <a:blip r:embed="rId6" cstate="print">
+                      <a:extLst>
+                        <a:ext uri="{28A0092B-C50C-407E-A947-70E740481C1C}">
+                          <a14:useLocalDpi xmlns:a14="http://schemas.microsoft.com/office/drawing/2010/main" val="0"/>
+                        </a:ext>
+                      </a:extLst>
+                    </a:blip>
+                    <a:srcRect/>
+                    <a:stretch>
+                      <a:fillRect/>
+                    </a:stretch>
+                  </pic:blipFill>
+                  <pic:spPr bwMode="auto">
+                    <a:xfrm>
+                      <a:off x="0" y="0"/>
+                      <a:ext cx="0" cy="0"/>
+                    </a:xfrm>
+                    <a:prstGeom prst="rect">
+                      <a:avLst/>
+                    </a:prstGeom>
+                    <a:noFill/>
+                  </pic:spPr>
+                </pic:pic>
+              </a:graphicData>
+            </a:graphic>
+          </wp:inline>
+        </w:drawing>
       </w:r>
     </w:p>
     <w:sectPr>
@@ -2129,4 +2713,16 @@
     </a:ext>
   </a:extLst>
 </a:theme>
+</file>
+
+<file path=customXml/item1.xml><?xml version="1.0" encoding="utf-8"?>
+<b:Sources xmlns:b="http://schemas.openxmlformats.org/officeDocument/2006/bibliography" xmlns="http://schemas.openxmlformats.org/officeDocument/2006/bibliography" SelectedStyle="\APASixthEditionOfficeOnline.xsl" StyleName="APA" Version="6"/>
+</file>
+
+<file path=customXml/itemProps1.xml><?xml version="1.0" encoding="utf-8"?>
+<ds:datastoreItem xmlns:ds="http://schemas.openxmlformats.org/officeDocument/2006/customXml" ds:itemID="{5210EA7A-3657-469A-A7FF-B1B8CB46C8CF}">
+  <ds:schemaRefs>
+    <ds:schemaRef ds:uri="http://schemas.openxmlformats.org/officeDocument/2006/bibliography"/>
+  </ds:schemaRefs>
+</ds:datastoreItem>
 </file>
</xml_diff>